<commit_message>
Implemented test driver and tested s_calculation function
</commit_message>
<xml_diff>
--- a/lab08/Report/BMTP-LAB8-Норов.docx
+++ b/lab08/Report/BMTP-LAB8-Норов.docx
@@ -2250,14 +2250,7 @@
           <w:szCs w:val="28"/>
           <w:lang w:val="en-US"/>
         </w:rPr>
-        <w:t>y</w:t>
-      </w:r>
-      <w:r>
-        <w:rPr>
-          <w:szCs w:val="28"/>
-          <w:lang w:val="en-US"/>
-        </w:rPr>
-        <w:t>;</w:t>
+        <w:t>y;</w:t>
       </w:r>
     </w:p>
     <w:p>
@@ -2426,10 +2419,1173 @@
     </w:p>
     <w:p>
       <w:pPr>
-        <w:rPr>
+        <w:pStyle w:val="a4"/>
+        <w:numPr>
+          <w:ilvl w:val="1"/>
+          <w:numId w:val="1"/>
+        </w:numPr>
+        <w:jc w:val="both"/>
+        <w:rPr>
+          <w:b/>
+          <w:szCs w:val="28"/>
+        </w:rPr>
+      </w:pPr>
+      <w:r>
+        <w:rPr>
+          <w:b/>
+          <w:szCs w:val="28"/>
+        </w:rPr>
+        <w:t xml:space="preserve">Результати тестування </w:t>
+      </w:r>
+      <w:proofErr w:type="spellStart"/>
+      <w:r>
+        <w:rPr>
+          <w:b/>
+          <w:szCs w:val="28"/>
+        </w:rPr>
+        <w:t>s_calculation</w:t>
+      </w:r>
+      <w:proofErr w:type="spellEnd"/>
+      <w:r>
+        <w:rPr>
+          <w:b/>
+          <w:szCs w:val="28"/>
+        </w:rPr>
+        <w:t xml:space="preserve"> зі статичної бібліотеки</w:t>
+      </w:r>
+    </w:p>
+    <w:p>
+      <w:pPr>
+        <w:rPr>
+          <w:b/>
           <w:noProof/>
         </w:rPr>
       </w:pPr>
+    </w:p>
+    <w:p>
+      <w:pPr>
+        <w:ind w:left="845"/>
+        <w:rPr>
+          <w:lang w:val="ru-RU"/>
+        </w:rPr>
+      </w:pPr>
+      <w:r>
+        <w:rPr>
+          <w:noProof/>
+        </w:rPr>
+        <w:drawing>
+          <wp:anchor distT="0" distB="0" distL="114300" distR="114300" simplePos="0" relativeHeight="251661312" behindDoc="0" locked="0" layoutInCell="1" allowOverlap="1" wp14:anchorId="5AEE54B4" wp14:editId="04345E6D">
+            <wp:simplePos x="0" y="0"/>
+            <wp:positionH relativeFrom="margin">
+              <wp:align>center</wp:align>
+            </wp:positionH>
+            <wp:positionV relativeFrom="paragraph">
+              <wp:posOffset>10160</wp:posOffset>
+            </wp:positionV>
+            <wp:extent cx="4019550" cy="2333625"/>
+            <wp:effectExtent l="0" t="0" r="0" b="9525"/>
+            <wp:wrapNone/>
+            <wp:docPr id="3" name="Рисунок 3"/>
+            <wp:cNvGraphicFramePr>
+              <a:graphicFrameLocks xmlns:a="http://schemas.openxmlformats.org/drawingml/2006/main" noChangeAspect="1"/>
+            </wp:cNvGraphicFramePr>
+            <a:graphic xmlns:a="http://schemas.openxmlformats.org/drawingml/2006/main">
+              <a:graphicData uri="http://schemas.openxmlformats.org/drawingml/2006/picture">
+                <pic:pic xmlns:pic="http://schemas.openxmlformats.org/drawingml/2006/picture">
+                  <pic:nvPicPr>
+                    <pic:cNvPr id="1" name=""/>
+                    <pic:cNvPicPr/>
+                  </pic:nvPicPr>
+                  <pic:blipFill>
+                    <a:blip r:embed="rId8">
+                      <a:extLst>
+                        <a:ext uri="{28A0092B-C50C-407E-A947-70E740481C1C}">
+                          <a14:useLocalDpi xmlns:a14="http://schemas.microsoft.com/office/drawing/2010/main" val="0"/>
+                        </a:ext>
+                      </a:extLst>
+                    </a:blip>
+                    <a:stretch>
+                      <a:fillRect/>
+                    </a:stretch>
+                  </pic:blipFill>
+                  <pic:spPr>
+                    <a:xfrm>
+                      <a:off x="0" y="0"/>
+                      <a:ext cx="4019550" cy="2333625"/>
+                    </a:xfrm>
+                    <a:prstGeom prst="rect">
+                      <a:avLst/>
+                    </a:prstGeom>
+                  </pic:spPr>
+                </pic:pic>
+              </a:graphicData>
+            </a:graphic>
+          </wp:anchor>
+        </w:drawing>
+      </w:r>
+    </w:p>
+    <w:p>
+      <w:pPr>
+        <w:rPr>
+          <w:lang w:val="ru-RU"/>
+        </w:rPr>
+      </w:pPr>
+    </w:p>
+    <w:p>
+      <w:pPr>
+        <w:rPr>
+          <w:lang w:val="ru-RU"/>
+        </w:rPr>
+      </w:pPr>
+    </w:p>
+    <w:p>
+      <w:pPr>
+        <w:rPr>
+          <w:lang w:val="ru-RU"/>
+        </w:rPr>
+      </w:pPr>
+    </w:p>
+    <w:p>
+      <w:pPr>
+        <w:rPr>
+          <w:lang w:val="ru-RU"/>
+        </w:rPr>
+      </w:pPr>
+    </w:p>
+    <w:p>
+      <w:pPr>
+        <w:rPr>
+          <w:lang w:val="ru-RU"/>
+        </w:rPr>
+      </w:pPr>
+    </w:p>
+    <w:p>
+      <w:pPr>
+        <w:rPr>
+          <w:lang w:val="ru-RU"/>
+        </w:rPr>
+      </w:pPr>
+    </w:p>
+    <w:p>
+      <w:pPr>
+        <w:rPr>
+          <w:lang w:val="ru-RU"/>
+        </w:rPr>
+      </w:pPr>
+    </w:p>
+    <w:p>
+      <w:pPr>
+        <w:rPr>
+          <w:lang w:val="ru-RU"/>
+        </w:rPr>
+      </w:pPr>
+    </w:p>
+    <w:p>
+      <w:pPr>
+        <w:rPr>
+          <w:lang w:val="ru-RU"/>
+        </w:rPr>
+      </w:pPr>
+    </w:p>
+    <w:p>
+      <w:pPr>
+        <w:rPr>
+          <w:lang w:val="ru-RU"/>
+        </w:rPr>
+      </w:pPr>
+    </w:p>
+    <w:p>
+      <w:pPr>
+        <w:rPr>
+          <w:lang w:val="ru-RU"/>
+        </w:rPr>
+      </w:pPr>
+    </w:p>
+    <w:p>
+      <w:pPr>
+        <w:jc w:val="center"/>
+        <w:rPr>
+          <w:szCs w:val="28"/>
+        </w:rPr>
+      </w:pPr>
+      <w:r>
+        <w:rPr>
+          <w:szCs w:val="28"/>
+          <w:lang w:val="ru-RU"/>
+        </w:rPr>
+        <w:t xml:space="preserve">Рисунок 2 - </w:t>
+      </w:r>
+      <w:r>
+        <w:rPr>
+          <w:szCs w:val="28"/>
+        </w:rPr>
+        <w:t xml:space="preserve">Результати тестування </w:t>
+      </w:r>
+      <w:proofErr w:type="spellStart"/>
+      <w:r>
+        <w:rPr>
+          <w:szCs w:val="28"/>
+        </w:rPr>
+        <w:t>s_calculation</w:t>
+      </w:r>
+      <w:proofErr w:type="spellEnd"/>
+    </w:p>
+    <w:p>
+      <w:pPr>
+        <w:ind w:firstLine="708"/>
+        <w:jc w:val="both"/>
+        <w:rPr>
+          <w:szCs w:val="28"/>
+          <w:lang w:val="ru-RU"/>
+        </w:rPr>
+      </w:pPr>
+      <w:r>
+        <w:rPr>
+          <w:szCs w:val="28"/>
+          <w:lang w:val="en-US"/>
+        </w:rPr>
+        <w:t>Test</w:t>
+      </w:r>
+      <w:r>
+        <w:rPr>
+          <w:szCs w:val="28"/>
+          <w:lang w:val="ru-RU"/>
+        </w:rPr>
+        <w:t xml:space="preserve"> </w:t>
+      </w:r>
+      <w:r>
+        <w:rPr>
+          <w:szCs w:val="28"/>
+          <w:lang w:val="en-US"/>
+        </w:rPr>
+        <w:t>suit</w:t>
+      </w:r>
+      <w:r>
+        <w:rPr>
+          <w:szCs w:val="28"/>
+          <w:lang w:val="en-US"/>
+        </w:rPr>
+        <w:t>e</w:t>
+      </w:r>
+      <w:r>
+        <w:rPr>
+          <w:szCs w:val="28"/>
+          <w:lang w:val="ru-RU"/>
+        </w:rPr>
+        <w:t xml:space="preserve"> за кейсам</w:t>
+      </w:r>
+      <w:r>
+        <w:rPr>
+          <w:szCs w:val="28"/>
+        </w:rPr>
+        <w:t>и</w:t>
+      </w:r>
+      <w:r>
+        <w:rPr>
+          <w:szCs w:val="28"/>
+          <w:lang w:val="ru-RU"/>
+        </w:rPr>
+        <w:t xml:space="preserve"> </w:t>
+      </w:r>
+      <w:proofErr w:type="spellStart"/>
+      <w:r>
+        <w:rPr>
+          <w:szCs w:val="28"/>
+          <w:lang w:val="ru-RU"/>
+        </w:rPr>
+        <w:t>якого</w:t>
+      </w:r>
+      <w:proofErr w:type="spellEnd"/>
+      <w:r>
+        <w:rPr>
+          <w:szCs w:val="28"/>
+          <w:lang w:val="ru-RU"/>
+        </w:rPr>
+        <w:t xml:space="preserve"> </w:t>
+      </w:r>
+      <w:proofErr w:type="spellStart"/>
+      <w:r>
+        <w:rPr>
+          <w:szCs w:val="28"/>
+          <w:lang w:val="ru-RU"/>
+        </w:rPr>
+        <w:t>створювался</w:t>
+      </w:r>
+      <w:proofErr w:type="spellEnd"/>
+      <w:r>
+        <w:rPr>
+          <w:szCs w:val="28"/>
+          <w:lang w:val="ru-RU"/>
+        </w:rPr>
+        <w:t xml:space="preserve"> </w:t>
+      </w:r>
+      <w:proofErr w:type="spellStart"/>
+      <w:r>
+        <w:rPr>
+          <w:szCs w:val="28"/>
+          <w:lang w:val="ru-RU"/>
+        </w:rPr>
+        <w:t>тестовий</w:t>
+      </w:r>
+      <w:proofErr w:type="spellEnd"/>
+      <w:r>
+        <w:rPr>
+          <w:szCs w:val="28"/>
+          <w:lang w:val="ru-RU"/>
+        </w:rPr>
+        <w:t xml:space="preserve"> </w:t>
+      </w:r>
+      <w:proofErr w:type="gramStart"/>
+      <w:r>
+        <w:rPr>
+          <w:szCs w:val="28"/>
+          <w:lang w:val="ru-RU"/>
+        </w:rPr>
+        <w:t>драйвер  (</w:t>
+      </w:r>
+      <w:proofErr w:type="spellStart"/>
+      <w:proofErr w:type="gramEnd"/>
+      <w:r>
+        <w:rPr>
+          <w:szCs w:val="28"/>
+          <w:lang w:val="en-US"/>
+        </w:rPr>
+        <w:t>TS</w:t>
+      </w:r>
+      <w:proofErr w:type="spellEnd"/>
+      <w:r>
+        <w:rPr>
+          <w:szCs w:val="28"/>
+          <w:lang w:val="ru-RU"/>
+        </w:rPr>
+        <w:t xml:space="preserve">_8_1) </w:t>
+      </w:r>
+      <w:r>
+        <w:rPr>
+          <w:szCs w:val="28"/>
+          <w:lang w:val="ru-RU"/>
+        </w:rPr>
+        <w:t xml:space="preserve">предоставлено в </w:t>
+      </w:r>
+      <w:proofErr w:type="spellStart"/>
+      <w:r>
+        <w:rPr>
+          <w:szCs w:val="28"/>
+          <w:lang w:val="ru-RU"/>
+        </w:rPr>
+        <w:t>додатку</w:t>
+      </w:r>
+      <w:proofErr w:type="spellEnd"/>
+      <w:r>
+        <w:rPr>
+          <w:szCs w:val="28"/>
+          <w:lang w:val="ru-RU"/>
+        </w:rPr>
+        <w:t xml:space="preserve"> «А».</w:t>
+      </w:r>
+    </w:p>
+    <w:p>
+      <w:pPr>
+        <w:ind w:firstLine="708"/>
+        <w:jc w:val="both"/>
+        <w:rPr>
+          <w:szCs w:val="28"/>
+          <w:lang w:val="ru-RU"/>
+        </w:rPr>
+      </w:pPr>
+      <w:proofErr w:type="spellStart"/>
+      <w:r>
+        <w:rPr>
+          <w:szCs w:val="28"/>
+          <w:lang w:val="ru-RU"/>
+        </w:rPr>
+        <w:t>Лістинг</w:t>
+      </w:r>
+      <w:proofErr w:type="spellEnd"/>
+      <w:r>
+        <w:rPr>
+          <w:szCs w:val="28"/>
+          <w:lang w:val="ru-RU"/>
+        </w:rPr>
+        <w:t xml:space="preserve"> </w:t>
+      </w:r>
+      <w:r>
+        <w:rPr>
+          <w:szCs w:val="28"/>
+        </w:rPr>
+        <w:t xml:space="preserve">модуля </w:t>
+      </w:r>
+      <w:proofErr w:type="spellStart"/>
+      <w:r>
+        <w:rPr>
+          <w:szCs w:val="28"/>
+        </w:rPr>
+        <w:t>s_calculation</w:t>
+      </w:r>
+      <w:proofErr w:type="spellEnd"/>
+      <w:r>
+        <w:rPr>
+          <w:szCs w:val="28"/>
+        </w:rPr>
+        <w:t xml:space="preserve"> та тестового драйверу до нь</w:t>
+      </w:r>
+      <w:r>
+        <w:rPr>
+          <w:szCs w:val="28"/>
+        </w:rPr>
+        <w:t>о</w:t>
+      </w:r>
+      <w:r>
+        <w:rPr>
+          <w:szCs w:val="28"/>
+        </w:rPr>
+        <w:t xml:space="preserve">го наведено у додатках </w:t>
+      </w:r>
+      <w:r>
+        <w:rPr>
+          <w:szCs w:val="28"/>
+          <w:lang w:val="ru-RU"/>
+        </w:rPr>
+        <w:t xml:space="preserve">«Б» </w:t>
+      </w:r>
+      <w:r>
+        <w:rPr>
+          <w:szCs w:val="28"/>
+        </w:rPr>
+        <w:t>і «В» відповідно</w:t>
+      </w:r>
+      <w:r>
+        <w:rPr>
+          <w:szCs w:val="28"/>
+          <w:lang w:val="ru-RU"/>
+        </w:rPr>
+        <w:t>.</w:t>
+      </w:r>
+    </w:p>
+    <w:p>
+      <w:pPr>
+        <w:rPr>
+          <w:lang w:val="ru-RU"/>
+        </w:rPr>
+      </w:pPr>
+      <w:r>
+        <w:rPr>
+          <w:lang w:val="ru-RU"/>
+        </w:rPr>
+        <w:t xml:space="preserve"> </w:t>
+      </w:r>
+    </w:p>
+    <w:p>
+      <w:pPr>
+        <w:jc w:val="both"/>
+        <w:rPr>
+          <w:b/>
+          <w:szCs w:val="28"/>
+          <w:lang w:val="ru-RU"/>
+        </w:rPr>
+      </w:pPr>
+      <w:proofErr w:type="spellStart"/>
+      <w:r>
+        <w:rPr>
+          <w:b/>
+          <w:szCs w:val="28"/>
+          <w:lang w:val="ru-RU"/>
+        </w:rPr>
+        <w:t>Завдання</w:t>
+      </w:r>
+      <w:proofErr w:type="spellEnd"/>
+      <w:r>
+        <w:rPr>
+          <w:b/>
+          <w:szCs w:val="28"/>
+          <w:lang w:val="ru-RU"/>
+        </w:rPr>
+        <w:t xml:space="preserve"> 2</w:t>
+      </w:r>
+    </w:p>
+    <w:p>
+      <w:pPr>
+        <w:pStyle w:val="a4"/>
+        <w:numPr>
+          <w:ilvl w:val="1"/>
+          <w:numId w:val="2"/>
+        </w:numPr>
+        <w:jc w:val="both"/>
+        <w:rPr>
+          <w:b/>
+          <w:bCs/>
+          <w:szCs w:val="28"/>
+          <w:lang w:bidi="ar-DZ"/>
+        </w:rPr>
+      </w:pPr>
+      <w:r>
+        <w:rPr>
+          <w:b/>
+          <w:bCs/>
+          <w:szCs w:val="28"/>
+          <w:lang w:bidi="ar-DZ"/>
+        </w:rPr>
+        <w:t>Формалізація задачі</w:t>
+      </w:r>
+    </w:p>
+    <w:p>
+      <w:pPr>
+        <w:ind w:left="1416"/>
+        <w:jc w:val="both"/>
+        <w:rPr>
+          <w:b/>
+          <w:bCs/>
+          <w:szCs w:val="28"/>
+          <w:lang w:bidi="ar-DZ"/>
+        </w:rPr>
+      </w:pPr>
+      <w:proofErr w:type="spellStart"/>
+      <w:r>
+        <w:rPr>
+          <w:b/>
+          <w:bCs/>
+          <w:szCs w:val="28"/>
+          <w:lang w:bidi="ar-DZ"/>
+        </w:rPr>
+        <w:t>2.1.1Строга</w:t>
+      </w:r>
+      <w:proofErr w:type="spellEnd"/>
+      <w:r>
+        <w:rPr>
+          <w:b/>
+          <w:bCs/>
+          <w:szCs w:val="28"/>
+          <w:lang w:bidi="ar-DZ"/>
+        </w:rPr>
+        <w:t xml:space="preserve"> постановка задачі</w:t>
+      </w:r>
+    </w:p>
+    <w:p>
+      <w:pPr>
+        <w:ind w:left="708" w:firstLine="708"/>
+        <w:contextualSpacing/>
+        <w:jc w:val="both"/>
+        <w:rPr>
+          <w:szCs w:val="28"/>
+          <w:lang w:bidi="ar-DZ"/>
+        </w:rPr>
+      </w:pPr>
+      <w:r>
+        <w:rPr>
+          <w:b/>
+          <w:bCs/>
+          <w:szCs w:val="28"/>
+          <w:lang w:bidi="ar-DZ"/>
+        </w:rPr>
+        <w:lastRenderedPageBreak/>
+        <w:t xml:space="preserve">Вихідні данні: </w:t>
+      </w:r>
+      <w:r>
+        <w:rPr>
+          <w:szCs w:val="28"/>
+        </w:rPr>
+        <w:t xml:space="preserve">прізвище та ім’я розробника зі знаком охорони авторського права; результат логічного виразу ( </w:t>
+      </w:r>
+      <w:r>
+        <w:rPr>
+          <w:szCs w:val="28"/>
+          <w:lang w:val="en-US"/>
+        </w:rPr>
+        <w:t>a</w:t>
+      </w:r>
+      <w:r>
+        <w:rPr>
+          <w:szCs w:val="28"/>
+        </w:rPr>
+        <w:t xml:space="preserve"> + 1 = </w:t>
+      </w:r>
+      <w:r>
+        <w:rPr>
+          <w:szCs w:val="28"/>
+          <w:lang w:val="en-US"/>
+        </w:rPr>
+        <w:t>b</w:t>
+      </w:r>
+      <w:r>
+        <w:rPr>
+          <w:szCs w:val="28"/>
+        </w:rPr>
+        <w:t xml:space="preserve"> + 2 ), де </w:t>
+      </w:r>
+      <w:r>
+        <w:rPr>
+          <w:szCs w:val="28"/>
+          <w:lang w:val="en-US"/>
+        </w:rPr>
+        <w:t>a</w:t>
+      </w:r>
+      <w:r>
+        <w:rPr>
+          <w:szCs w:val="28"/>
+        </w:rPr>
+        <w:t xml:space="preserve"> і </w:t>
+      </w:r>
+      <w:r>
+        <w:rPr>
+          <w:szCs w:val="28"/>
+          <w:lang w:val="en-US"/>
+        </w:rPr>
+        <w:t>b</w:t>
+      </w:r>
+      <w:r>
+        <w:rPr>
+          <w:szCs w:val="28"/>
+        </w:rPr>
+        <w:t xml:space="preserve"> – деякі символи; результат роботи модулю </w:t>
+      </w:r>
+      <w:r>
+        <w:rPr>
+          <w:szCs w:val="28"/>
+          <w:lang w:val="en-US"/>
+        </w:rPr>
+        <w:t>s</w:t>
+      </w:r>
+      <w:r>
+        <w:rPr>
+          <w:szCs w:val="28"/>
+        </w:rPr>
+        <w:t>_</w:t>
+      </w:r>
+      <w:r>
+        <w:rPr>
+          <w:szCs w:val="28"/>
+          <w:lang w:val="en-US"/>
+        </w:rPr>
+        <w:t>calculation</w:t>
+      </w:r>
+      <w:r>
+        <w:rPr>
+          <w:szCs w:val="28"/>
+        </w:rPr>
+        <w:t xml:space="preserve">. </w:t>
+      </w:r>
+    </w:p>
+    <w:p>
+      <w:pPr>
+        <w:shd w:val="clear" w:color="auto" w:fill="FFFFFF"/>
+        <w:ind w:left="708" w:firstLine="708"/>
+        <w:jc w:val="both"/>
+        <w:textAlignment w:val="baseline"/>
+        <w:rPr>
+          <w:szCs w:val="28"/>
+          <w:lang w:val="ru-RU"/>
+        </w:rPr>
+      </w:pPr>
+      <w:r>
+        <w:rPr>
+          <w:b/>
+          <w:bCs/>
+          <w:iCs/>
+          <w:szCs w:val="28"/>
+          <w:lang w:bidi="ar-DZ"/>
+        </w:rPr>
+        <w:t xml:space="preserve">Вхідні данні: </w:t>
+      </w:r>
+      <w:r>
+        <w:rPr>
+          <w:iCs/>
+          <w:szCs w:val="28"/>
+          <w:lang w:val="en-US" w:bidi="ar-DZ"/>
+        </w:rPr>
+        <w:t>x</w:t>
+      </w:r>
+      <w:r>
+        <w:rPr>
+          <w:iCs/>
+          <w:szCs w:val="28"/>
+          <w:lang w:val="ru-RU" w:bidi="ar-DZ"/>
+        </w:rPr>
+        <w:t xml:space="preserve"> - </w:t>
+      </w:r>
+      <w:proofErr w:type="spellStart"/>
+      <w:r>
+        <w:rPr>
+          <w:szCs w:val="28"/>
+          <w:lang w:val="ru-RU" w:bidi="ar-DZ"/>
+        </w:rPr>
+        <w:t>дійсне</w:t>
+      </w:r>
+      <w:proofErr w:type="spellEnd"/>
+      <w:r>
+        <w:rPr>
+          <w:szCs w:val="28"/>
+          <w:lang w:val="ru-RU" w:bidi="ar-DZ"/>
+        </w:rPr>
+        <w:t xml:space="preserve"> число,  </w:t>
+      </w:r>
+      <w:r>
+        <w:rPr>
+          <w:szCs w:val="28"/>
+          <w:lang w:val="en-US" w:bidi="ar-DZ"/>
+        </w:rPr>
+        <w:t>x</w:t>
+      </w:r>
+      <m:oMath>
+        <m:r>
+          <m:rPr>
+            <m:sty m:val="p"/>
+          </m:rPr>
+          <w:rPr>
+            <w:rFonts w:ascii="Cambria Math" w:hAnsi="Cambria Math"/>
+            <w:szCs w:val="28"/>
+          </w:rPr>
+          <m:t>∈</m:t>
+        </m:r>
+      </m:oMath>
+      <w:r>
+        <w:rPr>
+          <w:szCs w:val="28"/>
+          <w:lang w:val="ru-RU"/>
+        </w:rPr>
+        <w:t>[-2147483648; 2147483648]</w:t>
+      </w:r>
+      <w:r>
+        <w:rPr>
+          <w:szCs w:val="28"/>
+          <w:lang w:val="ru-RU"/>
+        </w:rPr>
+        <w:t>,</w:t>
+      </w:r>
+      <w:r>
+        <w:rPr>
+          <w:szCs w:val="28"/>
+          <w:lang w:val="ru-RU"/>
+        </w:rPr>
+        <w:t xml:space="preserve"> </w:t>
+      </w:r>
+    </w:p>
+    <w:p>
+      <w:pPr>
+        <w:shd w:val="clear" w:color="auto" w:fill="FFFFFF"/>
+        <w:ind w:left="2832"/>
+        <w:jc w:val="both"/>
+        <w:textAlignment w:val="baseline"/>
+        <w:rPr>
+          <w:szCs w:val="28"/>
+          <w:lang w:val="ru-RU"/>
+        </w:rPr>
+      </w:pPr>
+      <w:r>
+        <w:rPr>
+          <w:b/>
+          <w:bCs/>
+          <w:iCs/>
+          <w:szCs w:val="28"/>
+          <w:lang w:val="ru-RU" w:bidi="ar-DZ"/>
+        </w:rPr>
+        <w:t xml:space="preserve">    </w:t>
+      </w:r>
+      <w:r>
+        <w:rPr>
+          <w:szCs w:val="28"/>
+          <w:lang w:val="en-US"/>
+        </w:rPr>
+        <w:t>y</w:t>
+      </w:r>
+      <w:r>
+        <w:rPr>
+          <w:szCs w:val="28"/>
+          <w:lang w:val="ru-RU"/>
+        </w:rPr>
+        <w:t xml:space="preserve"> - </w:t>
+      </w:r>
+      <w:proofErr w:type="spellStart"/>
+      <w:r>
+        <w:rPr>
+          <w:szCs w:val="28"/>
+          <w:lang w:val="ru-RU" w:bidi="ar-DZ"/>
+        </w:rPr>
+        <w:t>дійсне</w:t>
+      </w:r>
+      <w:proofErr w:type="spellEnd"/>
+      <w:r>
+        <w:rPr>
+          <w:szCs w:val="28"/>
+          <w:lang w:val="ru-RU" w:bidi="ar-DZ"/>
+        </w:rPr>
+        <w:t xml:space="preserve"> число, </w:t>
+      </w:r>
+      <w:r>
+        <w:rPr>
+          <w:szCs w:val="28"/>
+          <w:lang w:val="en-US" w:bidi="ar-DZ"/>
+        </w:rPr>
+        <w:t>y</w:t>
+      </w:r>
+      <m:oMath>
+        <m:r>
+          <m:rPr>
+            <m:sty m:val="p"/>
+          </m:rPr>
+          <w:rPr>
+            <w:rFonts w:ascii="Cambria Math" w:hAnsi="Cambria Math"/>
+            <w:szCs w:val="28"/>
+          </w:rPr>
+          <m:t>∈</m:t>
+        </m:r>
+      </m:oMath>
+      <w:r>
+        <w:rPr>
+          <w:szCs w:val="28"/>
+          <w:lang w:val="ru-RU"/>
+        </w:rPr>
+        <w:t>[-2147483648; 2147483648]</w:t>
+      </w:r>
+      <w:r>
+        <w:rPr>
+          <w:szCs w:val="28"/>
+          <w:lang w:val="ru-RU"/>
+        </w:rPr>
+        <w:t>,</w:t>
+      </w:r>
+    </w:p>
+    <w:p>
+      <w:pPr>
+        <w:shd w:val="clear" w:color="auto" w:fill="FFFFFF"/>
+        <w:ind w:left="2832"/>
+        <w:jc w:val="both"/>
+        <w:textAlignment w:val="baseline"/>
+        <w:rPr>
+          <w:szCs w:val="28"/>
+          <w:lang w:val="ru-RU"/>
+        </w:rPr>
+      </w:pPr>
+      <w:r>
+        <w:rPr>
+          <w:szCs w:val="28"/>
+          <w:lang w:val="ru-RU"/>
+        </w:rPr>
+        <w:t xml:space="preserve">   </w:t>
+      </w:r>
+      <w:r>
+        <w:rPr>
+          <w:szCs w:val="28"/>
+          <w:lang w:val="ru-RU"/>
+        </w:rPr>
+        <w:t xml:space="preserve"> </w:t>
+      </w:r>
+      <w:r>
+        <w:rPr>
+          <w:iCs/>
+          <w:szCs w:val="28"/>
+          <w:lang w:val="en-US" w:bidi="ar-DZ"/>
+        </w:rPr>
+        <w:t>z</w:t>
+      </w:r>
+      <w:r>
+        <w:rPr>
+          <w:iCs/>
+          <w:szCs w:val="28"/>
+          <w:lang w:val="ru-RU" w:bidi="ar-DZ"/>
+        </w:rPr>
+        <w:t xml:space="preserve"> - </w:t>
+      </w:r>
+      <w:proofErr w:type="spellStart"/>
+      <w:r>
+        <w:rPr>
+          <w:szCs w:val="28"/>
+          <w:lang w:val="ru-RU" w:bidi="ar-DZ"/>
+        </w:rPr>
+        <w:t>дійсне</w:t>
+      </w:r>
+      <w:proofErr w:type="spellEnd"/>
+      <w:r>
+        <w:rPr>
+          <w:szCs w:val="28"/>
+          <w:lang w:val="ru-RU" w:bidi="ar-DZ"/>
+        </w:rPr>
+        <w:t xml:space="preserve"> число,  </w:t>
+      </w:r>
+      <w:r>
+        <w:rPr>
+          <w:szCs w:val="28"/>
+          <w:lang w:val="en-US" w:bidi="ar-DZ"/>
+        </w:rPr>
+        <w:t>z</w:t>
+      </w:r>
+      <m:oMath>
+        <m:r>
+          <m:rPr>
+            <m:sty m:val="p"/>
+          </m:rPr>
+          <w:rPr>
+            <w:rFonts w:ascii="Cambria Math" w:hAnsi="Cambria Math"/>
+            <w:szCs w:val="28"/>
+          </w:rPr>
+          <m:t>∈</m:t>
+        </m:r>
+      </m:oMath>
+      <w:r>
+        <w:rPr>
+          <w:szCs w:val="28"/>
+          <w:lang w:val="ru-RU"/>
+        </w:rPr>
+        <w:t xml:space="preserve">[-2147483648; </w:t>
+      </w:r>
+      <w:r>
+        <w:rPr>
+          <w:szCs w:val="28"/>
+          <w:lang w:val="ru-RU"/>
+        </w:rPr>
+        <w:t>2147483648],</w:t>
+      </w:r>
+    </w:p>
+    <w:p>
+      <w:pPr>
+        <w:shd w:val="clear" w:color="auto" w:fill="FFFFFF"/>
+        <w:ind w:left="2832"/>
+        <w:textAlignment w:val="baseline"/>
+        <w:rPr>
+          <w:szCs w:val="28"/>
+        </w:rPr>
+      </w:pPr>
+      <w:r>
+        <w:rPr>
+          <w:szCs w:val="28"/>
+          <w:lang w:val="ru-RU"/>
+        </w:rPr>
+        <w:t xml:space="preserve">    </w:t>
+      </w:r>
+      <w:r>
+        <w:rPr>
+          <w:szCs w:val="28"/>
+          <w:lang w:val="en-US"/>
+        </w:rPr>
+        <w:t>a</w:t>
+      </w:r>
+      <w:r>
+        <w:rPr>
+          <w:szCs w:val="28"/>
+        </w:rPr>
+        <w:t xml:space="preserve"> – будь-який символ; </w:t>
+      </w:r>
+      <w:r>
+        <w:rPr>
+          <w:szCs w:val="28"/>
+          <w:lang w:val="en-US"/>
+        </w:rPr>
+        <w:t>b</w:t>
+      </w:r>
+      <w:r>
+        <w:rPr>
+          <w:szCs w:val="28"/>
+        </w:rPr>
+        <w:t xml:space="preserve"> – будь-який символ.</w:t>
+      </w:r>
+    </w:p>
+    <w:p>
+      <w:pPr>
+        <w:pStyle w:val="a4"/>
+        <w:numPr>
+          <w:ilvl w:val="2"/>
+          <w:numId w:val="3"/>
+        </w:numPr>
+        <w:shd w:val="clear" w:color="auto" w:fill="FFFFFF"/>
+        <w:textAlignment w:val="baseline"/>
+        <w:rPr>
+          <w:b/>
+          <w:szCs w:val="28"/>
+          <w:lang w:val="ru-RU"/>
+        </w:rPr>
+      </w:pPr>
+      <w:proofErr w:type="spellStart"/>
+      <w:r>
+        <w:rPr>
+          <w:b/>
+          <w:szCs w:val="28"/>
+          <w:lang w:val="ru-RU"/>
+        </w:rPr>
+        <w:t>Створення</w:t>
+      </w:r>
+      <w:proofErr w:type="spellEnd"/>
+      <w:r>
+        <w:rPr>
+          <w:b/>
+          <w:szCs w:val="28"/>
+          <w:lang w:val="ru-RU"/>
+        </w:rPr>
+        <w:t xml:space="preserve"> </w:t>
+      </w:r>
+      <w:proofErr w:type="spellStart"/>
+      <w:r>
+        <w:rPr>
+          <w:b/>
+          <w:szCs w:val="28"/>
+          <w:lang w:val="ru-RU"/>
+        </w:rPr>
+        <w:t>математичної</w:t>
+      </w:r>
+      <w:proofErr w:type="spellEnd"/>
+      <w:r>
+        <w:rPr>
+          <w:b/>
+          <w:szCs w:val="28"/>
+          <w:lang w:val="ru-RU"/>
+        </w:rPr>
+        <w:t xml:space="preserve"> </w:t>
+      </w:r>
+      <w:proofErr w:type="spellStart"/>
+      <w:r>
+        <w:rPr>
+          <w:b/>
+          <w:szCs w:val="28"/>
+          <w:lang w:val="ru-RU"/>
+        </w:rPr>
+        <w:t>моделі</w:t>
+      </w:r>
+      <w:proofErr w:type="spellEnd"/>
+      <w:r>
+        <w:rPr>
+          <w:b/>
+          <w:szCs w:val="28"/>
+          <w:lang w:val="ru-RU"/>
+        </w:rPr>
+        <w:t xml:space="preserve"> </w:t>
+      </w:r>
+      <w:proofErr w:type="spellStart"/>
+      <w:r>
+        <w:rPr>
+          <w:b/>
+          <w:szCs w:val="28"/>
+          <w:lang w:val="ru-RU"/>
+        </w:rPr>
+        <w:t>задачі</w:t>
+      </w:r>
+      <w:proofErr w:type="spellEnd"/>
+    </w:p>
+    <w:p>
+      <w:pPr>
+        <w:pStyle w:val="Standard"/>
+        <w:spacing w:line="360" w:lineRule="auto"/>
+        <w:ind w:left="1416" w:firstLine="708"/>
+        <w:jc w:val="both"/>
+      </w:pPr>
+      <w:r>
+        <w:rPr>
+          <w:rFonts w:ascii="Times New Roman" w:eastAsia="Times New Roman" w:hAnsi="Times New Roman" w:cs="Times New Roman"/>
+          <w:sz w:val="28"/>
+          <w:szCs w:val="28"/>
+          <w:lang w:val="uk-UA"/>
+        </w:rPr>
+        <w:t xml:space="preserve">Якщо </w:t>
+      </w:r>
+      <w:r>
+        <w:rPr>
+          <w:rFonts w:ascii="Times New Roman" w:eastAsia="Times New Roman" w:hAnsi="Times New Roman" w:cs="Times New Roman"/>
+          <w:sz w:val="28"/>
+          <w:szCs w:val="28"/>
+          <w:lang w:val="en-US"/>
+        </w:rPr>
+        <w:t>a</w:t>
+      </w:r>
+      <w:r>
+        <w:rPr>
+          <w:rFonts w:ascii="Times New Roman" w:eastAsia="Times New Roman" w:hAnsi="Times New Roman" w:cs="Times New Roman"/>
+          <w:sz w:val="28"/>
+          <w:szCs w:val="28"/>
+        </w:rPr>
+        <w:t xml:space="preserve"> + 5 &gt; </w:t>
+      </w:r>
+      <w:r>
+        <w:rPr>
+          <w:rFonts w:ascii="Times New Roman" w:eastAsia="Times New Roman" w:hAnsi="Times New Roman" w:cs="Times New Roman"/>
+          <w:sz w:val="28"/>
+          <w:szCs w:val="28"/>
+          <w:lang w:val="en-US"/>
+        </w:rPr>
+        <w:t>b</w:t>
+      </w:r>
+      <w:r>
+        <w:rPr>
+          <w:rFonts w:ascii="Times New Roman" w:eastAsia="Times New Roman" w:hAnsi="Times New Roman" w:cs="Times New Roman"/>
+          <w:sz w:val="28"/>
+          <w:szCs w:val="28"/>
+        </w:rPr>
+        <w:t xml:space="preserve"> + 2</w:t>
+      </w:r>
+      <w:r>
+        <w:rPr>
+          <w:rFonts w:ascii="Times New Roman" w:eastAsia="Times New Roman" w:hAnsi="Times New Roman" w:cs="Times New Roman"/>
+          <w:sz w:val="28"/>
+          <w:szCs w:val="28"/>
+        </w:rPr>
+        <w:t xml:space="preserve"> = {</w:t>
+      </w:r>
+      <w:r>
+        <w:rPr>
+          <w:rFonts w:ascii="Times New Roman" w:eastAsia="Times New Roman" w:hAnsi="Times New Roman" w:cs="Times New Roman"/>
+          <w:sz w:val="28"/>
+          <w:szCs w:val="28"/>
+          <w:lang w:val="en-US"/>
+        </w:rPr>
+        <w:t>true</w:t>
+      </w:r>
+      <w:r>
+        <w:rPr>
+          <w:rFonts w:ascii="Times New Roman" w:eastAsia="Times New Roman" w:hAnsi="Times New Roman" w:cs="Times New Roman"/>
+          <w:sz w:val="28"/>
+          <w:szCs w:val="28"/>
+        </w:rPr>
+        <w:t xml:space="preserve">}, в </w:t>
+      </w:r>
+      <w:proofErr w:type="spellStart"/>
+      <w:r>
+        <w:rPr>
+          <w:rFonts w:ascii="Times New Roman" w:eastAsia="Times New Roman" w:hAnsi="Times New Roman" w:cs="Times New Roman"/>
+          <w:sz w:val="28"/>
+          <w:szCs w:val="28"/>
+        </w:rPr>
+        <w:t>іншому</w:t>
+      </w:r>
+      <w:proofErr w:type="spellEnd"/>
+      <w:r>
+        <w:rPr>
+          <w:rFonts w:ascii="Times New Roman" w:eastAsia="Times New Roman" w:hAnsi="Times New Roman" w:cs="Times New Roman"/>
+          <w:sz w:val="28"/>
+          <w:szCs w:val="28"/>
+        </w:rPr>
+        <w:t xml:space="preserve"> </w:t>
+      </w:r>
+      <w:proofErr w:type="spellStart"/>
+      <w:r>
+        <w:rPr>
+          <w:rFonts w:ascii="Times New Roman" w:eastAsia="Times New Roman" w:hAnsi="Times New Roman" w:cs="Times New Roman"/>
+          <w:sz w:val="28"/>
+          <w:szCs w:val="28"/>
+        </w:rPr>
+        <w:t>випадку</w:t>
+      </w:r>
+      <w:proofErr w:type="spellEnd"/>
+      <w:r>
+        <w:rPr>
+          <w:rFonts w:ascii="Times New Roman" w:eastAsia="Times New Roman" w:hAnsi="Times New Roman" w:cs="Times New Roman"/>
+          <w:sz w:val="28"/>
+          <w:szCs w:val="28"/>
+        </w:rPr>
+        <w:t xml:space="preserve"> {</w:t>
+      </w:r>
+      <w:r>
+        <w:rPr>
+          <w:rFonts w:ascii="Times New Roman" w:eastAsia="Times New Roman" w:hAnsi="Times New Roman" w:cs="Times New Roman"/>
+          <w:sz w:val="28"/>
+          <w:szCs w:val="28"/>
+          <w:lang w:val="en-US"/>
+        </w:rPr>
+        <w:t>false</w:t>
+      </w:r>
+      <w:r>
+        <w:rPr>
+          <w:rFonts w:ascii="Times New Roman" w:eastAsia="Times New Roman" w:hAnsi="Times New Roman" w:cs="Times New Roman"/>
+          <w:sz w:val="28"/>
+          <w:szCs w:val="28"/>
+        </w:rPr>
+        <w:t>}.</w:t>
+      </w:r>
     </w:p>
     <w:p>
       <w:pPr>
@@ -2453,16 +3609,16 @@
 <file path=word/numbering.xml><?xml version="1.0" encoding="utf-8"?>
 <w:numbering xmlns:wpc="http://schemas.microsoft.com/office/word/2010/wordprocessingCanvas" xmlns:cx="http://schemas.microsoft.com/office/drawing/2014/chartex" xmlns:mc="http://schemas.openxmlformats.org/markup-compatibility/2006" xmlns:o="urn:schemas-microsoft-com:office:office" xmlns:r="http://schemas.openxmlformats.org/officeDocument/2006/relationships" xmlns:m="http://schemas.openxmlformats.org/officeDocument/2006/math" xmlns:v="urn:schemas-microsoft-com:vml" xmlns:wp14="http://schemas.microsoft.com/office/word/2010/wordprocessingDrawing" xmlns:wp="http://schemas.openxmlformats.org/drawingml/2006/wordprocessingDrawing" xmlns:w10="urn:schemas-microsoft-com:office:word" xmlns:w="http://schemas.openxmlformats.org/wordprocessingml/2006/main" xmlns:w14="http://schemas.microsoft.com/office/word/2010/wordml" xmlns:w15="http://schemas.microsoft.com/office/word/2012/wordml" xmlns:w16se="http://schemas.microsoft.com/office/word/2015/wordml/symex" xmlns:wpg="http://schemas.microsoft.com/office/word/2010/wordprocessingGroup" xmlns:wpi="http://schemas.microsoft.com/office/word/2010/wordprocessingInk" xmlns:wne="http://schemas.microsoft.com/office/word/2006/wordml" xmlns:wps="http://schemas.microsoft.com/office/word/2010/wordprocessingShape" mc:Ignorable="w14 w15 w16se wp14">
   <w:abstractNum w:abstractNumId="0" w15:restartNumberingAfterBreak="0">
-    <w:nsid w:val="6C985B3C"/>
+    <w:nsid w:val="0A7B4090"/>
     <w:multiLevelType w:val="multilevel"/>
-    <w:tmpl w:val="78444FF2"/>
+    <w:tmpl w:val="3E5C9ECC"/>
     <w:lvl w:ilvl="0">
-      <w:start w:val="1"/>
+      <w:start w:val="2"/>
       <w:numFmt w:val="decimal"/>
       <w:lvlText w:val="%1"/>
       <w:lvlJc w:val="left"/>
       <w:pPr>
-        <w:ind w:left="420" w:hanging="420"/>
+        <w:ind w:left="600" w:hanging="600"/>
       </w:pPr>
       <w:rPr>
         <w:rFonts w:hint="default"/>
@@ -2474,7 +3630,233 @@
       <w:lvlText w:val="%1.%2"/>
       <w:lvlJc w:val="left"/>
       <w:pPr>
-        <w:ind w:left="1128" w:hanging="420"/>
+        <w:ind w:left="1308" w:hanging="600"/>
+      </w:pPr>
+      <w:rPr>
+        <w:rFonts w:hint="default"/>
+      </w:rPr>
+    </w:lvl>
+    <w:lvl w:ilvl="2">
+      <w:start w:val="2"/>
+      <w:numFmt w:val="decimal"/>
+      <w:lvlText w:val="%1.%2.%3"/>
+      <w:lvlJc w:val="left"/>
+      <w:pPr>
+        <w:ind w:left="2136" w:hanging="720"/>
+      </w:pPr>
+      <w:rPr>
+        <w:rFonts w:hint="default"/>
+      </w:rPr>
+    </w:lvl>
+    <w:lvl w:ilvl="3">
+      <w:start w:val="1"/>
+      <w:numFmt w:val="decimal"/>
+      <w:lvlText w:val="%1.%2.%3.%4"/>
+      <w:lvlJc w:val="left"/>
+      <w:pPr>
+        <w:ind w:left="3204" w:hanging="1080"/>
+      </w:pPr>
+      <w:rPr>
+        <w:rFonts w:hint="default"/>
+      </w:rPr>
+    </w:lvl>
+    <w:lvl w:ilvl="4">
+      <w:start w:val="1"/>
+      <w:numFmt w:val="decimal"/>
+      <w:lvlText w:val="%1.%2.%3.%4.%5"/>
+      <w:lvlJc w:val="left"/>
+      <w:pPr>
+        <w:ind w:left="3912" w:hanging="1080"/>
+      </w:pPr>
+      <w:rPr>
+        <w:rFonts w:hint="default"/>
+      </w:rPr>
+    </w:lvl>
+    <w:lvl w:ilvl="5">
+      <w:start w:val="1"/>
+      <w:numFmt w:val="decimal"/>
+      <w:lvlText w:val="%1.%2.%3.%4.%5.%6"/>
+      <w:lvlJc w:val="left"/>
+      <w:pPr>
+        <w:ind w:left="4980" w:hanging="1440"/>
+      </w:pPr>
+      <w:rPr>
+        <w:rFonts w:hint="default"/>
+      </w:rPr>
+    </w:lvl>
+    <w:lvl w:ilvl="6">
+      <w:start w:val="1"/>
+      <w:numFmt w:val="decimal"/>
+      <w:lvlText w:val="%1.%2.%3.%4.%5.%6.%7"/>
+      <w:lvlJc w:val="left"/>
+      <w:pPr>
+        <w:ind w:left="5688" w:hanging="1440"/>
+      </w:pPr>
+      <w:rPr>
+        <w:rFonts w:hint="default"/>
+      </w:rPr>
+    </w:lvl>
+    <w:lvl w:ilvl="7">
+      <w:start w:val="1"/>
+      <w:numFmt w:val="decimal"/>
+      <w:lvlText w:val="%1.%2.%3.%4.%5.%6.%7.%8"/>
+      <w:lvlJc w:val="left"/>
+      <w:pPr>
+        <w:ind w:left="6756" w:hanging="1800"/>
+      </w:pPr>
+      <w:rPr>
+        <w:rFonts w:hint="default"/>
+      </w:rPr>
+    </w:lvl>
+    <w:lvl w:ilvl="8">
+      <w:start w:val="1"/>
+      <w:numFmt w:val="decimal"/>
+      <w:lvlText w:val="%1.%2.%3.%4.%5.%6.%7.%8.%9"/>
+      <w:lvlJc w:val="left"/>
+      <w:pPr>
+        <w:ind w:left="7824" w:hanging="2160"/>
+      </w:pPr>
+      <w:rPr>
+        <w:rFonts w:hint="default"/>
+      </w:rPr>
+    </w:lvl>
+  </w:abstractNum>
+  <w:abstractNum w:abstractNumId="1" w15:restartNumberingAfterBreak="0">
+    <w:nsid w:val="41F5188C"/>
+    <w:multiLevelType w:val="multilevel"/>
+    <w:tmpl w:val="B49682BA"/>
+    <w:lvl w:ilvl="0">
+      <w:start w:val="2"/>
+      <w:numFmt w:val="decimal"/>
+      <w:lvlText w:val="%1"/>
+      <w:lvlJc w:val="left"/>
+      <w:pPr>
+        <w:ind w:left="360" w:hanging="360"/>
+      </w:pPr>
+      <w:rPr>
+        <w:rFonts w:ascii="Times New Roman" w:hAnsi="Times New Roman" w:cs="Times New Roman" w:hint="default"/>
+      </w:rPr>
+    </w:lvl>
+    <w:lvl w:ilvl="1">
+      <w:start w:val="1"/>
+      <w:numFmt w:val="decimal"/>
+      <w:lvlText w:val="%1.%2"/>
+      <w:lvlJc w:val="left"/>
+      <w:pPr>
+        <w:ind w:left="1068" w:hanging="360"/>
+      </w:pPr>
+      <w:rPr>
+        <w:rFonts w:ascii="Times New Roman" w:hAnsi="Times New Roman" w:cs="Times New Roman" w:hint="default"/>
+      </w:rPr>
+    </w:lvl>
+    <w:lvl w:ilvl="2">
+      <w:start w:val="1"/>
+      <w:numFmt w:val="decimal"/>
+      <w:lvlText w:val="%1.%2.%3"/>
+      <w:lvlJc w:val="left"/>
+      <w:pPr>
+        <w:ind w:left="2136" w:hanging="720"/>
+      </w:pPr>
+      <w:rPr>
+        <w:rFonts w:ascii="Times New Roman" w:hAnsi="Times New Roman" w:cs="Times New Roman" w:hint="default"/>
+      </w:rPr>
+    </w:lvl>
+    <w:lvl w:ilvl="3">
+      <w:start w:val="1"/>
+      <w:numFmt w:val="decimal"/>
+      <w:lvlText w:val="%1.%2.%3.%4"/>
+      <w:lvlJc w:val="left"/>
+      <w:pPr>
+        <w:ind w:left="3204" w:hanging="1080"/>
+      </w:pPr>
+      <w:rPr>
+        <w:rFonts w:ascii="Times New Roman" w:hAnsi="Times New Roman" w:cs="Times New Roman" w:hint="default"/>
+      </w:rPr>
+    </w:lvl>
+    <w:lvl w:ilvl="4">
+      <w:start w:val="1"/>
+      <w:numFmt w:val="decimal"/>
+      <w:lvlText w:val="%1.%2.%3.%4.%5"/>
+      <w:lvlJc w:val="left"/>
+      <w:pPr>
+        <w:ind w:left="3912" w:hanging="1080"/>
+      </w:pPr>
+      <w:rPr>
+        <w:rFonts w:ascii="Times New Roman" w:hAnsi="Times New Roman" w:cs="Times New Roman" w:hint="default"/>
+      </w:rPr>
+    </w:lvl>
+    <w:lvl w:ilvl="5">
+      <w:start w:val="1"/>
+      <w:numFmt w:val="decimal"/>
+      <w:lvlText w:val="%1.%2.%3.%4.%5.%6"/>
+      <w:lvlJc w:val="left"/>
+      <w:pPr>
+        <w:ind w:left="4980" w:hanging="1440"/>
+      </w:pPr>
+      <w:rPr>
+        <w:rFonts w:ascii="Times New Roman" w:hAnsi="Times New Roman" w:cs="Times New Roman" w:hint="default"/>
+      </w:rPr>
+    </w:lvl>
+    <w:lvl w:ilvl="6">
+      <w:start w:val="1"/>
+      <w:numFmt w:val="decimal"/>
+      <w:lvlText w:val="%1.%2.%3.%4.%5.%6.%7"/>
+      <w:lvlJc w:val="left"/>
+      <w:pPr>
+        <w:ind w:left="5688" w:hanging="1440"/>
+      </w:pPr>
+      <w:rPr>
+        <w:rFonts w:ascii="Times New Roman" w:hAnsi="Times New Roman" w:cs="Times New Roman" w:hint="default"/>
+      </w:rPr>
+    </w:lvl>
+    <w:lvl w:ilvl="7">
+      <w:start w:val="1"/>
+      <w:numFmt w:val="decimal"/>
+      <w:lvlText w:val="%1.%2.%3.%4.%5.%6.%7.%8"/>
+      <w:lvlJc w:val="left"/>
+      <w:pPr>
+        <w:ind w:left="6756" w:hanging="1800"/>
+      </w:pPr>
+      <w:rPr>
+        <w:rFonts w:ascii="Times New Roman" w:hAnsi="Times New Roman" w:cs="Times New Roman" w:hint="default"/>
+      </w:rPr>
+    </w:lvl>
+    <w:lvl w:ilvl="8">
+      <w:start w:val="1"/>
+      <w:numFmt w:val="decimal"/>
+      <w:lvlText w:val="%1.%2.%3.%4.%5.%6.%7.%8.%9"/>
+      <w:lvlJc w:val="left"/>
+      <w:pPr>
+        <w:ind w:left="7824" w:hanging="2160"/>
+      </w:pPr>
+      <w:rPr>
+        <w:rFonts w:ascii="Times New Roman" w:hAnsi="Times New Roman" w:cs="Times New Roman" w:hint="default"/>
+      </w:rPr>
+    </w:lvl>
+  </w:abstractNum>
+  <w:abstractNum w:abstractNumId="2" w15:restartNumberingAfterBreak="0">
+    <w:nsid w:val="6C985B3C"/>
+    <w:multiLevelType w:val="multilevel"/>
+    <w:tmpl w:val="78444FF2"/>
+    <w:lvl w:ilvl="0">
+      <w:start w:val="1"/>
+      <w:numFmt w:val="decimal"/>
+      <w:lvlText w:val="%1"/>
+      <w:lvlJc w:val="left"/>
+      <w:pPr>
+        <w:ind w:left="420" w:hanging="420"/>
+      </w:pPr>
+      <w:rPr>
+        <w:rFonts w:hint="default"/>
+      </w:rPr>
+    </w:lvl>
+    <w:lvl w:ilvl="1">
+      <w:start w:val="1"/>
+      <w:numFmt w:val="decimal"/>
+      <w:lvlText w:val="%1.%2"/>
+      <w:lvlJc w:val="left"/>
+      <w:pPr>
+        <w:ind w:left="845" w:hanging="420"/>
       </w:pPr>
       <w:rPr>
         <w:rFonts w:hint="default"/>
@@ -2486,7 +3868,7 @@
       <w:lvlText w:val="%1.%2.%3"/>
       <w:lvlJc w:val="left"/>
       <w:pPr>
-        <w:ind w:left="2138" w:hanging="720"/>
+        <w:ind w:left="2137" w:hanging="720"/>
       </w:pPr>
       <w:rPr>
         <w:rFonts w:hint="default"/>
@@ -2567,6 +3949,12 @@
     </w:lvl>
   </w:abstractNum>
   <w:num w:numId="1">
+    <w:abstractNumId w:val="2"/>
+  </w:num>
+  <w:num w:numId="2">
+    <w:abstractNumId w:val="1"/>
+  </w:num>
+  <w:num w:numId="3">
     <w:abstractNumId w:val="0"/>
   </w:num>
 </w:numbering>

</xml_diff>

<commit_message>
Developed a test suite for the task 8_2
</commit_message>
<xml_diff>
--- a/lab08/Report/BMTP-LAB8-Норов.docx
+++ b/lab08/Report/BMTP-LAB8-Норов.docx
@@ -3464,12 +3464,17 @@
         <w:spacing w:line="360" w:lineRule="auto"/>
         <w:ind w:left="1416" w:firstLine="708"/>
         <w:jc w:val="both"/>
-      </w:pPr>
-      <w:r>
         <w:rPr>
           <w:rFonts w:ascii="Times New Roman" w:eastAsia="Times New Roman" w:hAnsi="Times New Roman" w:cs="Times New Roman"/>
           <w:sz w:val="28"/>
           <w:szCs w:val="28"/>
+        </w:rPr>
+      </w:pPr>
+      <w:r>
+        <w:rPr>
+          <w:rFonts w:ascii="Times New Roman" w:eastAsia="Times New Roman" w:hAnsi="Times New Roman" w:cs="Times New Roman"/>
+          <w:sz w:val="28"/>
+          <w:szCs w:val="28"/>
           <w:lang w:val="uk-UA"/>
         </w:rPr>
         <w:t xml:space="preserve">Якщо </w:t>
@@ -3589,8 +3594,216 @@
     </w:p>
     <w:p>
       <w:pPr>
-        <w:rPr>
-          <w:lang w:val="ru-RU"/>
+        <w:pStyle w:val="Standard"/>
+        <w:spacing w:line="360" w:lineRule="auto"/>
+        <w:ind w:left="1416"/>
+        <w:jc w:val="both"/>
+      </w:pPr>
+      <w:r>
+        <w:rPr>
+          <w:rFonts w:ascii="Times New Roman" w:eastAsia="Times New Roman" w:hAnsi="Times New Roman" w:cs="Times New Roman"/>
+          <w:b/>
+          <w:sz w:val="28"/>
+          <w:szCs w:val="28"/>
+          <w:lang w:val="uk-UA"/>
+        </w:rPr>
+        <w:t>2.1.3</w:t>
+      </w:r>
+      <w:r>
+        <w:rPr>
+          <w:rFonts w:ascii="Times New Roman" w:eastAsia="Times New Roman" w:hAnsi="Times New Roman" w:cs="Times New Roman"/>
+          <w:b/>
+          <w:sz w:val="28"/>
+          <w:szCs w:val="28"/>
+          <w:lang w:val="uk-UA"/>
+        </w:rPr>
+        <w:t xml:space="preserve"> </w:t>
+      </w:r>
+      <w:proofErr w:type="spellStart"/>
+      <w:r>
+        <w:rPr>
+          <w:rFonts w:ascii="Times New Roman" w:hAnsi="Times New Roman" w:cs="Times New Roman"/>
+          <w:b/>
+          <w:sz w:val="28"/>
+          <w:szCs w:val="28"/>
+        </w:rPr>
+        <w:t>Вимоги</w:t>
+      </w:r>
+      <w:proofErr w:type="spellEnd"/>
+      <w:r>
+        <w:rPr>
+          <w:rFonts w:ascii="Times New Roman" w:hAnsi="Times New Roman" w:cs="Times New Roman"/>
+          <w:b/>
+          <w:sz w:val="28"/>
+          <w:szCs w:val="28"/>
+        </w:rPr>
+        <w:t xml:space="preserve"> до </w:t>
+      </w:r>
+      <w:proofErr w:type="spellStart"/>
+      <w:r>
+        <w:rPr>
+          <w:rFonts w:ascii="Times New Roman" w:hAnsi="Times New Roman" w:cs="Times New Roman"/>
+          <w:b/>
+          <w:sz w:val="28"/>
+          <w:szCs w:val="28"/>
+        </w:rPr>
+        <w:t>програмного</w:t>
+      </w:r>
+      <w:proofErr w:type="spellEnd"/>
+      <w:r>
+        <w:rPr>
+          <w:rFonts w:ascii="Times New Roman" w:hAnsi="Times New Roman" w:cs="Times New Roman"/>
+          <w:b/>
+          <w:sz w:val="28"/>
+          <w:szCs w:val="28"/>
+        </w:rPr>
+        <w:t xml:space="preserve"> </w:t>
+      </w:r>
+      <w:proofErr w:type="spellStart"/>
+      <w:r>
+        <w:rPr>
+          <w:rFonts w:ascii="Times New Roman" w:hAnsi="Times New Roman" w:cs="Times New Roman"/>
+          <w:b/>
+          <w:sz w:val="28"/>
+          <w:szCs w:val="28"/>
+        </w:rPr>
+        <w:t>забезпечення</w:t>
+      </w:r>
+      <w:proofErr w:type="spellEnd"/>
+      <w:r>
+        <w:rPr>
+          <w:rFonts w:ascii="Times New Roman" w:hAnsi="Times New Roman" w:cs="Times New Roman"/>
+          <w:b/>
+          <w:sz w:val="28"/>
+          <w:szCs w:val="28"/>
+        </w:rPr>
+        <w:t>:</w:t>
+      </w:r>
+    </w:p>
+    <w:p>
+      <w:pPr>
+        <w:pStyle w:val="a4"/>
+        <w:ind w:left="1416"/>
+        <w:jc w:val="both"/>
+      </w:pPr>
+      <w:r>
+        <w:rPr>
+          <w:szCs w:val="28"/>
+        </w:rPr>
+        <w:t xml:space="preserve">1. </w:t>
+      </w:r>
+      <w:proofErr w:type="spellStart"/>
+      <w:r>
+        <w:rPr>
+          <w:szCs w:val="28"/>
+        </w:rPr>
+        <w:t>Інтерефейс</w:t>
+      </w:r>
+      <w:proofErr w:type="spellEnd"/>
+      <w:r>
+        <w:rPr>
+          <w:szCs w:val="28"/>
+        </w:rPr>
+        <w:t xml:space="preserve"> українською мовою.</w:t>
+      </w:r>
+    </w:p>
+    <w:p>
+      <w:pPr>
+        <w:pStyle w:val="a4"/>
+        <w:ind w:left="1416"/>
+        <w:jc w:val="both"/>
+      </w:pPr>
+      <w:r>
+        <w:rPr>
+          <w:szCs w:val="28"/>
+        </w:rPr>
+        <w:t>2. Інформація про розробника програми зі знаком охорони авторського права.</w:t>
+      </w:r>
+    </w:p>
+    <w:p>
+      <w:pPr>
+        <w:jc w:val="both"/>
+        <w:rPr>
+          <w:szCs w:val="28"/>
+          <w:lang w:val="ru-RU"/>
+        </w:rPr>
+      </w:pPr>
+    </w:p>
+    <w:p>
+      <w:pPr>
+        <w:jc w:val="both"/>
+        <w:rPr>
+          <w:szCs w:val="28"/>
+        </w:rPr>
+      </w:pPr>
+      <w:r>
+        <w:rPr>
+          <w:szCs w:val="28"/>
+          <w:lang w:val="ru-RU"/>
+        </w:rPr>
+        <w:t>Л</w:t>
+      </w:r>
+      <w:proofErr w:type="spellStart"/>
+      <w:r>
+        <w:rPr>
+          <w:szCs w:val="28"/>
+        </w:rPr>
+        <w:t>істинг</w:t>
+      </w:r>
+      <w:proofErr w:type="spellEnd"/>
+      <w:r>
+        <w:rPr>
+          <w:szCs w:val="28"/>
+        </w:rPr>
+        <w:t xml:space="preserve"> </w:t>
+      </w:r>
+      <w:proofErr w:type="spellStart"/>
+      <w:r>
+        <w:rPr>
+          <w:szCs w:val="28"/>
+        </w:rPr>
+        <w:t>ПЗ</w:t>
+      </w:r>
+      <w:proofErr w:type="spellEnd"/>
+      <w:r>
+        <w:rPr>
+          <w:szCs w:val="28"/>
+        </w:rPr>
+        <w:t xml:space="preserve"> показаний у додатку «Г</w:t>
+      </w:r>
+      <w:proofErr w:type="gramStart"/>
+      <w:r>
+        <w:rPr>
+          <w:szCs w:val="28"/>
+        </w:rPr>
+        <w:t>» ,а</w:t>
+      </w:r>
+      <w:proofErr w:type="gramEnd"/>
+      <w:r>
+        <w:rPr>
+          <w:szCs w:val="28"/>
+        </w:rPr>
+        <w:t xml:space="preserve"> тестування </w:t>
+      </w:r>
+      <w:proofErr w:type="spellStart"/>
+      <w:r>
+        <w:rPr>
+          <w:szCs w:val="28"/>
+        </w:rPr>
+        <w:t>ПЗ</w:t>
+      </w:r>
+      <w:proofErr w:type="spellEnd"/>
+      <w:r>
+        <w:rPr>
+          <w:szCs w:val="28"/>
+        </w:rPr>
+        <w:t xml:space="preserve"> у додатку «Д»</w:t>
+      </w:r>
+    </w:p>
+    <w:p>
+      <w:pPr>
+        <w:rPr>
+          <w:lang w:val="en-US"/>
         </w:rPr>
       </w:pPr>
       <w:bookmarkStart w:id="0" w:name="_GoBack"/>
@@ -4157,7 +4370,7 @@
     <w:lsdException w:name="Medium Shading 2 Accent 1" w:uiPriority="64"/>
     <w:lsdException w:name="Medium List 1 Accent 1" w:uiPriority="65"/>
     <w:lsdException w:name="Revision" w:semiHidden="1"/>
-    <w:lsdException w:name="List Paragraph" w:uiPriority="34" w:qFormat="1"/>
+    <w:lsdException w:name="List Paragraph" w:uiPriority="0" w:qFormat="1"/>
     <w:lsdException w:name="Quote" w:uiPriority="29" w:qFormat="1"/>
     <w:lsdException w:name="Intense Quote" w:uiPriority="30" w:qFormat="1"/>
     <w:lsdException w:name="Medium List 2 Accent 1" w:uiPriority="66"/>
@@ -4436,7 +4649,6 @@
   <w:style w:type="paragraph" w:styleId="a4">
     <w:name w:val="List Paragraph"/>
     <w:basedOn w:val="a"/>
-    <w:uiPriority w:val="34"/>
     <w:qFormat/>
     <w:rsid w:val="001950ED"/>
     <w:pPr>

</xml_diff>